<commit_message>
Form page work in progress
</commit_message>
<xml_diff>
--- a/docs/testPlan/testPlan_FirstSprint.docx
+++ b/docs/testPlan/testPlan_FirstSprint.docx
@@ -200,7 +200,14 @@
           <w:rStyle w:val="normaltextrun"/>
           <w:rFonts w:asciiTheme="minorHAnsi" w:hAnsiTheme="minorHAnsi" w:cstheme="minorHAnsi"/>
         </w:rPr>
-        <w:t xml:space="preserve">Ensure Home page </w:t>
+        <w:t>Ensure Home page</w:t>
+      </w:r>
+      <w:r>
+        <w:rPr>
+          <w:rStyle w:val="normaltextrun"/>
+          <w:rFonts w:asciiTheme="minorHAnsi" w:hAnsiTheme="minorHAnsi" w:cstheme="minorHAnsi"/>
+        </w:rPr>
+        <w:t xml:space="preserve"> </w:t>
       </w:r>
       <w:r>
         <w:rPr>
@@ -275,21 +282,7 @@
           <w:rStyle w:val="normaltextrun"/>
           <w:rFonts w:asciiTheme="minorHAnsi" w:hAnsiTheme="minorHAnsi" w:cstheme="minorHAnsi"/>
         </w:rPr>
-        <w:t>Ensure that forms</w:t>
-      </w:r>
-      <w:r>
-        <w:rPr>
-          <w:rStyle w:val="normaltextrun"/>
-          <w:rFonts w:asciiTheme="minorHAnsi" w:hAnsiTheme="minorHAnsi" w:cstheme="minorHAnsi"/>
-        </w:rPr>
-        <w:t xml:space="preserve"> on home page</w:t>
-      </w:r>
-      <w:r>
-        <w:rPr>
-          <w:rStyle w:val="normaltextrun"/>
-          <w:rFonts w:asciiTheme="minorHAnsi" w:hAnsiTheme="minorHAnsi" w:cstheme="minorHAnsi"/>
-        </w:rPr>
-        <w:t xml:space="preserve"> are </w:t>
+        <w:t xml:space="preserve">Ensure that forms are </w:t>
       </w:r>
       <w:r>
         <w:rPr>
@@ -318,95 +311,36 @@
         <w:jc w:val="both"/>
         <w:textAlignment w:val="baseline"/>
         <w:rPr>
+          <w:rFonts w:asciiTheme="minorHAnsi" w:hAnsiTheme="minorHAnsi" w:cstheme="minorHAnsi"/>
+        </w:rPr>
+      </w:pPr>
+      <w:r>
+        <w:rPr>
+          <w:rStyle w:val="normaltextrun"/>
+          <w:rFonts w:asciiTheme="minorHAnsi" w:hAnsiTheme="minorHAnsi" w:cstheme="minorHAnsi"/>
+        </w:rPr>
+        <w:t xml:space="preserve">Verify that the Footer functionality works correctly on </w:t>
+      </w:r>
+      <w:r>
+        <w:rPr>
+          <w:rStyle w:val="normaltextrun"/>
+          <w:rFonts w:asciiTheme="minorHAnsi" w:hAnsiTheme="minorHAnsi" w:cstheme="minorHAnsi"/>
+        </w:rPr>
+        <w:t>all devices.</w:t>
+      </w:r>
+      <w:r>
+        <w:rPr>
+          <w:rStyle w:val="normaltextrun"/>
+          <w:rFonts w:asciiTheme="minorHAnsi" w:hAnsiTheme="minorHAnsi" w:cstheme="minorHAnsi"/>
+        </w:rPr>
+        <w:t> </w:t>
+      </w:r>
+      <w:r>
+        <w:rPr>
           <w:rStyle w:val="eop"/>
           <w:rFonts w:asciiTheme="minorHAnsi" w:hAnsiTheme="minorHAnsi" w:cstheme="minorHAnsi"/>
         </w:rPr>
-      </w:pPr>
-      <w:r>
-        <w:rPr>
-          <w:rStyle w:val="normaltextrun"/>
-          <w:rFonts w:asciiTheme="minorHAnsi" w:hAnsiTheme="minorHAnsi" w:cstheme="minorHAnsi"/>
-        </w:rPr>
-        <w:t xml:space="preserve">Verify that the Footer functionality works correctly on </w:t>
-      </w:r>
-      <w:r>
-        <w:rPr>
-          <w:rStyle w:val="normaltextrun"/>
-          <w:rFonts w:asciiTheme="minorHAnsi" w:hAnsiTheme="minorHAnsi" w:cstheme="minorHAnsi"/>
-        </w:rPr>
-        <w:t>all devices.</w:t>
-      </w:r>
-      <w:r>
-        <w:rPr>
-          <w:rStyle w:val="normaltextrun"/>
-          <w:rFonts w:asciiTheme="minorHAnsi" w:hAnsiTheme="minorHAnsi" w:cstheme="minorHAnsi"/>
-        </w:rPr>
         <w:t> </w:t>
-      </w:r>
-      <w:r>
-        <w:rPr>
-          <w:rStyle w:val="eop"/>
-          <w:rFonts w:asciiTheme="minorHAnsi" w:hAnsiTheme="minorHAnsi" w:cstheme="minorHAnsi"/>
-        </w:rPr>
-        <w:t> </w:t>
-      </w:r>
-    </w:p>
-    <w:p>
-      <w:pPr>
-        <w:pStyle w:val="paragraph"/>
-        <w:numPr>
-          <w:ilvl w:val="0"/>
-          <w:numId w:val="1"/>
-        </w:numPr>
-        <w:spacing w:before="0" w:beforeAutospacing="0" w:after="0" w:afterAutospacing="0"/>
-        <w:ind w:left="1080" w:firstLine="0"/>
-        <w:jc w:val="both"/>
-        <w:textAlignment w:val="baseline"/>
-        <w:rPr>
-          <w:rFonts w:asciiTheme="minorHAnsi" w:hAnsiTheme="minorHAnsi" w:cstheme="minorHAnsi"/>
-        </w:rPr>
-      </w:pPr>
-      <w:r>
-        <w:rPr>
-          <w:rStyle w:val="eop"/>
-          <w:rFonts w:asciiTheme="minorHAnsi" w:hAnsiTheme="minorHAnsi" w:cstheme="minorHAnsi"/>
-        </w:rPr>
-        <w:t xml:space="preserve">Ensure </w:t>
-      </w:r>
-      <w:r>
-        <w:rPr>
-          <w:rStyle w:val="eop"/>
-          <w:rFonts w:asciiTheme="minorHAnsi" w:hAnsiTheme="minorHAnsi" w:cstheme="minorHAnsi"/>
-        </w:rPr>
-        <w:t>A</w:t>
-      </w:r>
-      <w:r>
-        <w:rPr>
-          <w:rStyle w:val="eop"/>
-          <w:rFonts w:asciiTheme="minorHAnsi" w:hAnsiTheme="minorHAnsi" w:cstheme="minorHAnsi"/>
-        </w:rPr>
-        <w:t xml:space="preserve">bout page </w:t>
-      </w:r>
-      <w:r>
-        <w:rPr>
-          <w:rStyle w:val="normaltextrun"/>
-          <w:rFonts w:asciiTheme="minorHAnsi" w:hAnsiTheme="minorHAnsi" w:cstheme="minorHAnsi"/>
-        </w:rPr>
-        <w:t>responsiveness</w:t>
-      </w:r>
-      <w:r>
-        <w:rPr>
-          <w:rStyle w:val="normaltextrun"/>
-          <w:rFonts w:asciiTheme="minorHAnsi" w:hAnsiTheme="minorHAnsi" w:cstheme="minorHAnsi"/>
-        </w:rPr>
-        <w:t xml:space="preserve"> to different screen sizes</w:t>
-      </w:r>
-      <w:r>
-        <w:rPr>
-          <w:rStyle w:val="normaltextrun"/>
-          <w:rFonts w:asciiTheme="minorHAnsi" w:hAnsiTheme="minorHAnsi" w:cstheme="minorHAnsi"/>
-        </w:rPr>
-        <w:t>.</w:t>
       </w:r>
     </w:p>
     <w:p>
@@ -585,7 +519,14 @@
           <w:rStyle w:val="normaltextrun"/>
           <w:rFonts w:asciiTheme="minorHAnsi" w:hAnsiTheme="minorHAnsi" w:cstheme="minorHAnsi"/>
         </w:rPr>
-        <w:t>Home page Section 2</w:t>
+        <w:t xml:space="preserve">Home page Section </w:t>
+      </w:r>
+      <w:r>
+        <w:rPr>
+          <w:rStyle w:val="normaltextrun"/>
+          <w:rFonts w:asciiTheme="minorHAnsi" w:hAnsiTheme="minorHAnsi" w:cstheme="minorHAnsi"/>
+        </w:rPr>
+        <w:t>2</w:t>
       </w:r>
     </w:p>
     <w:p>
@@ -609,7 +550,14 @@
           <w:rStyle w:val="normaltextrun"/>
           <w:rFonts w:asciiTheme="minorHAnsi" w:hAnsiTheme="minorHAnsi" w:cstheme="minorHAnsi"/>
         </w:rPr>
-        <w:t>Home page Section 3</w:t>
+        <w:t xml:space="preserve">Home page Section </w:t>
+      </w:r>
+      <w:r>
+        <w:rPr>
+          <w:rStyle w:val="normaltextrun"/>
+          <w:rFonts w:asciiTheme="minorHAnsi" w:hAnsiTheme="minorHAnsi" w:cstheme="minorHAnsi"/>
+        </w:rPr>
+        <w:t>3</w:t>
       </w:r>
     </w:p>
     <w:p>
@@ -633,7 +581,14 @@
           <w:rStyle w:val="normaltextrun"/>
           <w:rFonts w:asciiTheme="minorHAnsi" w:hAnsiTheme="minorHAnsi" w:cstheme="minorHAnsi"/>
         </w:rPr>
-        <w:t>Home page Section 4</w:t>
+        <w:t xml:space="preserve">Home page Section </w:t>
+      </w:r>
+      <w:r>
+        <w:rPr>
+          <w:rStyle w:val="normaltextrun"/>
+          <w:rFonts w:asciiTheme="minorHAnsi" w:hAnsiTheme="minorHAnsi" w:cstheme="minorHAnsi"/>
+        </w:rPr>
+        <w:t>4</w:t>
       </w:r>
     </w:p>
     <w:p>
@@ -661,23 +616,436 @@
     <w:p>
       <w:pPr>
         <w:pStyle w:val="paragraph"/>
+        <w:jc w:val="both"/>
+        <w:textAlignment w:val="baseline"/>
+        <w:rPr>
+          <w:rFonts w:asciiTheme="minorHAnsi" w:hAnsiTheme="minorHAnsi" w:cstheme="minorHAnsi"/>
+        </w:rPr>
+      </w:pPr>
+      <w:r>
+        <w:rPr>
+          <w:rStyle w:val="normaltextrun"/>
+          <w:rFonts w:asciiTheme="minorHAnsi" w:hAnsiTheme="minorHAnsi" w:cstheme="minorHAnsi"/>
+          <w:b/>
+          <w:bCs/>
+        </w:rPr>
+        <w:t>Test Strategy</w:t>
+      </w:r>
+      <w:r>
+        <w:rPr>
+          <w:rStyle w:val="eop"/>
+          <w:rFonts w:asciiTheme="minorHAnsi" w:hAnsiTheme="minorHAnsi" w:cstheme="minorHAnsi"/>
+        </w:rPr>
+        <w:t> </w:t>
+      </w:r>
+    </w:p>
+    <w:p>
+      <w:pPr>
+        <w:pStyle w:val="paragraph"/>
         <w:numPr>
           <w:ilvl w:val="0"/>
-          <w:numId w:val="3"/>
+          <w:numId w:val="4"/>
+        </w:numPr>
+        <w:spacing w:before="0" w:beforeAutospacing="0" w:after="0" w:afterAutospacing="0"/>
+        <w:ind w:left="1080" w:firstLine="0"/>
+        <w:jc w:val="both"/>
+        <w:textAlignment w:val="baseline"/>
+        <w:rPr>
+          <w:rFonts w:asciiTheme="minorHAnsi" w:hAnsiTheme="minorHAnsi" w:cstheme="minorHAnsi"/>
+        </w:rPr>
+      </w:pPr>
+      <w:r>
+        <w:rPr>
+          <w:rStyle w:val="normaltextrun"/>
+          <w:rFonts w:asciiTheme="minorHAnsi" w:hAnsiTheme="minorHAnsi" w:cstheme="minorHAnsi"/>
+        </w:rPr>
+        <w:t>Test Levels:</w:t>
+      </w:r>
+      <w:r>
+        <w:rPr>
+          <w:rStyle w:val="eop"/>
+          <w:rFonts w:asciiTheme="minorHAnsi" w:hAnsiTheme="minorHAnsi" w:cstheme="minorHAnsi"/>
+        </w:rPr>
+        <w:t> </w:t>
+      </w:r>
+    </w:p>
+    <w:p>
+      <w:pPr>
+        <w:pStyle w:val="paragraph"/>
+        <w:numPr>
+          <w:ilvl w:val="0"/>
+          <w:numId w:val="5"/>
         </w:numPr>
         <w:spacing w:before="0" w:beforeAutospacing="0" w:after="0" w:afterAutospacing="0"/>
         <w:ind w:left="1800" w:firstLine="0"/>
         <w:jc w:val="both"/>
         <w:textAlignment w:val="baseline"/>
         <w:rPr>
-          <w:rFonts w:asciiTheme="minorHAnsi" w:hAnsiTheme="minorHAnsi" w:cstheme="minorHAnsi"/>
-        </w:rPr>
-      </w:pPr>
-      <w:r>
-        <w:rPr>
-          <w:rFonts w:asciiTheme="minorHAnsi" w:hAnsiTheme="minorHAnsi" w:cstheme="minorHAnsi"/>
-        </w:rPr>
-        <w:t>About page Section 1</w:t>
+          <w:rStyle w:val="eop"/>
+          <w:rFonts w:asciiTheme="minorHAnsi" w:hAnsiTheme="minorHAnsi" w:cstheme="minorHAnsi"/>
+        </w:rPr>
+      </w:pPr>
+      <w:r>
+        <w:rPr>
+          <w:rStyle w:val="normaltextrun"/>
+          <w:rFonts w:asciiTheme="minorHAnsi" w:hAnsiTheme="minorHAnsi" w:cstheme="minorHAnsi"/>
+        </w:rPr>
+        <w:t>Accepting Testing</w:t>
+      </w:r>
+      <w:r>
+        <w:rPr>
+          <w:rStyle w:val="eop"/>
+          <w:rFonts w:asciiTheme="minorHAnsi" w:hAnsiTheme="minorHAnsi" w:cstheme="minorHAnsi"/>
+        </w:rPr>
+        <w:t> </w:t>
+      </w:r>
+    </w:p>
+    <w:p>
+      <w:pPr>
+        <w:pStyle w:val="paragraph"/>
+        <w:spacing w:before="0" w:beforeAutospacing="0" w:after="0" w:afterAutospacing="0"/>
+        <w:ind w:left="1800"/>
+        <w:jc w:val="both"/>
+        <w:textAlignment w:val="baseline"/>
+        <w:rPr>
+          <w:rFonts w:asciiTheme="minorHAnsi" w:hAnsiTheme="minorHAnsi" w:cstheme="minorHAnsi"/>
+        </w:rPr>
+      </w:pPr>
+    </w:p>
+    <w:p>
+      <w:pPr>
+        <w:pStyle w:val="paragraph"/>
+        <w:numPr>
+          <w:ilvl w:val="0"/>
+          <w:numId w:val="6"/>
+        </w:numPr>
+        <w:spacing w:before="0" w:beforeAutospacing="0" w:after="0" w:afterAutospacing="0"/>
+        <w:ind w:left="1080" w:firstLine="0"/>
+        <w:jc w:val="both"/>
+        <w:textAlignment w:val="baseline"/>
+        <w:rPr>
+          <w:rFonts w:asciiTheme="minorHAnsi" w:hAnsiTheme="minorHAnsi" w:cstheme="minorHAnsi"/>
+        </w:rPr>
+      </w:pPr>
+      <w:r>
+        <w:rPr>
+          <w:rStyle w:val="normaltextrun"/>
+          <w:rFonts w:asciiTheme="minorHAnsi" w:hAnsiTheme="minorHAnsi" w:cstheme="minorHAnsi"/>
+        </w:rPr>
+        <w:t>Test Types:</w:t>
+      </w:r>
+      <w:r>
+        <w:rPr>
+          <w:rStyle w:val="eop"/>
+          <w:rFonts w:asciiTheme="minorHAnsi" w:hAnsiTheme="minorHAnsi" w:cstheme="minorHAnsi"/>
+        </w:rPr>
+        <w:t> </w:t>
+      </w:r>
+    </w:p>
+    <w:p>
+      <w:pPr>
+        <w:pStyle w:val="paragraph"/>
+        <w:numPr>
+          <w:ilvl w:val="0"/>
+          <w:numId w:val="7"/>
+        </w:numPr>
+        <w:spacing w:before="0" w:beforeAutospacing="0" w:after="0" w:afterAutospacing="0"/>
+        <w:ind w:left="1800" w:firstLine="0"/>
+        <w:jc w:val="both"/>
+        <w:textAlignment w:val="baseline"/>
+        <w:rPr>
+          <w:rStyle w:val="normaltextrun"/>
+          <w:rFonts w:asciiTheme="minorHAnsi" w:hAnsiTheme="minorHAnsi" w:cstheme="minorHAnsi"/>
+        </w:rPr>
+      </w:pPr>
+      <w:r>
+        <w:rPr>
+          <w:rStyle w:val="normaltextrun"/>
+          <w:rFonts w:asciiTheme="minorHAnsi" w:hAnsiTheme="minorHAnsi" w:cstheme="minorHAnsi"/>
+        </w:rPr>
+        <w:t>Black-box Testing</w:t>
+      </w:r>
+    </w:p>
+    <w:p>
+      <w:pPr>
+        <w:pStyle w:val="paragraph"/>
+        <w:spacing w:before="0" w:beforeAutospacing="0" w:after="0" w:afterAutospacing="0"/>
+        <w:ind w:left="1800"/>
+        <w:jc w:val="both"/>
+        <w:textAlignment w:val="baseline"/>
+        <w:rPr>
+          <w:rFonts w:asciiTheme="minorHAnsi" w:hAnsiTheme="minorHAnsi" w:cstheme="minorHAnsi"/>
+        </w:rPr>
+      </w:pPr>
+      <w:r>
+        <w:rPr>
+          <w:rStyle w:val="eop"/>
+          <w:rFonts w:asciiTheme="minorHAnsi" w:hAnsiTheme="minorHAnsi" w:cstheme="minorHAnsi"/>
+        </w:rPr>
+        <w:t> </w:t>
+      </w:r>
+    </w:p>
+    <w:p>
+      <w:pPr>
+        <w:pStyle w:val="paragraph"/>
+        <w:numPr>
+          <w:ilvl w:val="0"/>
+          <w:numId w:val="8"/>
+        </w:numPr>
+        <w:spacing w:before="0" w:beforeAutospacing="0" w:after="0" w:afterAutospacing="0"/>
+        <w:ind w:left="1080" w:firstLine="0"/>
+        <w:jc w:val="both"/>
+        <w:textAlignment w:val="baseline"/>
+        <w:rPr>
+          <w:rFonts w:asciiTheme="minorHAnsi" w:hAnsiTheme="minorHAnsi" w:cstheme="minorHAnsi"/>
+        </w:rPr>
+      </w:pPr>
+      <w:r>
+        <w:rPr>
+          <w:rStyle w:val="normaltextrun"/>
+          <w:rFonts w:asciiTheme="minorHAnsi" w:hAnsiTheme="minorHAnsi" w:cstheme="minorHAnsi"/>
+        </w:rPr>
+        <w:t>Testing Techniques:</w:t>
+      </w:r>
+      <w:r>
+        <w:rPr>
+          <w:rStyle w:val="eop"/>
+          <w:rFonts w:asciiTheme="minorHAnsi" w:hAnsiTheme="minorHAnsi" w:cstheme="minorHAnsi"/>
+        </w:rPr>
+        <w:t> </w:t>
+      </w:r>
+    </w:p>
+    <w:p>
+      <w:pPr>
+        <w:pStyle w:val="paragraph"/>
+        <w:numPr>
+          <w:ilvl w:val="0"/>
+          <w:numId w:val="9"/>
+        </w:numPr>
+        <w:spacing w:before="0" w:beforeAutospacing="0" w:after="0" w:afterAutospacing="0"/>
+        <w:ind w:left="1800" w:firstLine="0"/>
+        <w:jc w:val="both"/>
+        <w:textAlignment w:val="baseline"/>
+        <w:rPr>
+          <w:rFonts w:asciiTheme="minorHAnsi" w:hAnsiTheme="minorHAnsi" w:cstheme="minorHAnsi"/>
+        </w:rPr>
+      </w:pPr>
+      <w:r>
+        <w:rPr>
+          <w:rStyle w:val="normaltextrun"/>
+          <w:rFonts w:asciiTheme="minorHAnsi" w:hAnsiTheme="minorHAnsi" w:cstheme="minorHAnsi"/>
+        </w:rPr>
+        <w:t>Equivalence Partitioning</w:t>
+      </w:r>
+      <w:r>
+        <w:rPr>
+          <w:rStyle w:val="eop"/>
+          <w:rFonts w:asciiTheme="minorHAnsi" w:hAnsiTheme="minorHAnsi" w:cstheme="minorHAnsi"/>
+        </w:rPr>
+        <w:t> </w:t>
+      </w:r>
+    </w:p>
+    <w:p>
+      <w:pPr>
+        <w:pStyle w:val="paragraph"/>
+        <w:numPr>
+          <w:ilvl w:val="0"/>
+          <w:numId w:val="9"/>
+        </w:numPr>
+        <w:spacing w:before="0" w:beforeAutospacing="0" w:after="0" w:afterAutospacing="0"/>
+        <w:ind w:left="1800" w:firstLine="0"/>
+        <w:jc w:val="both"/>
+        <w:textAlignment w:val="baseline"/>
+        <w:rPr>
+          <w:rFonts w:asciiTheme="minorHAnsi" w:hAnsiTheme="minorHAnsi" w:cstheme="minorHAnsi"/>
+        </w:rPr>
+      </w:pPr>
+      <w:r>
+        <w:rPr>
+          <w:rStyle w:val="normaltextrun"/>
+          <w:rFonts w:asciiTheme="minorHAnsi" w:hAnsiTheme="minorHAnsi" w:cstheme="minorHAnsi"/>
+        </w:rPr>
+        <w:t>Exploratory Testing</w:t>
+      </w:r>
+      <w:r>
+        <w:rPr>
+          <w:rStyle w:val="eop"/>
+          <w:rFonts w:asciiTheme="minorHAnsi" w:hAnsiTheme="minorHAnsi" w:cstheme="minorHAnsi"/>
+        </w:rPr>
+        <w:t> </w:t>
+      </w:r>
+    </w:p>
+    <w:p>
+      <w:pPr>
+        <w:pStyle w:val="paragraph"/>
+        <w:numPr>
+          <w:ilvl w:val="0"/>
+          <w:numId w:val="9"/>
+        </w:numPr>
+        <w:spacing w:before="0" w:beforeAutospacing="0" w:after="0" w:afterAutospacing="0"/>
+        <w:ind w:left="1800" w:firstLine="0"/>
+        <w:jc w:val="both"/>
+        <w:textAlignment w:val="baseline"/>
+        <w:rPr>
+          <w:rStyle w:val="normaltextrun"/>
+          <w:rFonts w:asciiTheme="minorHAnsi" w:hAnsiTheme="minorHAnsi" w:cstheme="minorHAnsi"/>
+        </w:rPr>
+      </w:pPr>
+      <w:r>
+        <w:rPr>
+          <w:rStyle w:val="normaltextrun"/>
+          <w:rFonts w:asciiTheme="minorHAnsi" w:hAnsiTheme="minorHAnsi" w:cstheme="minorHAnsi"/>
+        </w:rPr>
+        <w:t>Acceptance Criteria</w:t>
+      </w:r>
+    </w:p>
+    <w:p>
+      <w:pPr>
+        <w:pStyle w:val="paragraph"/>
+        <w:spacing w:before="0" w:beforeAutospacing="0" w:after="0" w:afterAutospacing="0"/>
+        <w:ind w:left="1800"/>
+        <w:jc w:val="both"/>
+        <w:textAlignment w:val="baseline"/>
+        <w:rPr>
+          <w:rFonts w:asciiTheme="minorHAnsi" w:hAnsiTheme="minorHAnsi" w:cstheme="minorHAnsi"/>
+        </w:rPr>
+      </w:pPr>
+      <w:r>
+        <w:rPr>
+          <w:rStyle w:val="eop"/>
+          <w:rFonts w:asciiTheme="minorHAnsi" w:hAnsiTheme="minorHAnsi" w:cstheme="minorHAnsi"/>
+        </w:rPr>
+        <w:t> </w:t>
+      </w:r>
+    </w:p>
+    <w:p>
+      <w:pPr>
+        <w:pStyle w:val="paragraph"/>
+        <w:numPr>
+          <w:ilvl w:val="0"/>
+          <w:numId w:val="10"/>
+        </w:numPr>
+        <w:spacing w:before="0" w:beforeAutospacing="0" w:after="0" w:afterAutospacing="0"/>
+        <w:ind w:left="1080" w:firstLine="0"/>
+        <w:jc w:val="both"/>
+        <w:textAlignment w:val="baseline"/>
+        <w:rPr>
+          <w:rFonts w:asciiTheme="minorHAnsi" w:hAnsiTheme="minorHAnsi" w:cstheme="minorHAnsi"/>
+        </w:rPr>
+      </w:pPr>
+      <w:r>
+        <w:rPr>
+          <w:rStyle w:val="normaltextrun"/>
+          <w:rFonts w:asciiTheme="minorHAnsi" w:hAnsiTheme="minorHAnsi" w:cstheme="minorHAnsi"/>
+        </w:rPr>
+        <w:t>Test Environments:</w:t>
+      </w:r>
+      <w:r>
+        <w:rPr>
+          <w:rStyle w:val="eop"/>
+          <w:rFonts w:asciiTheme="minorHAnsi" w:hAnsiTheme="minorHAnsi" w:cstheme="minorHAnsi"/>
+        </w:rPr>
+        <w:t> </w:t>
+      </w:r>
+    </w:p>
+    <w:p>
+      <w:pPr>
+        <w:pStyle w:val="paragraph"/>
+        <w:numPr>
+          <w:ilvl w:val="0"/>
+          <w:numId w:val="11"/>
+        </w:numPr>
+        <w:spacing w:before="0" w:beforeAutospacing="0" w:after="0" w:afterAutospacing="0"/>
+        <w:ind w:left="1800" w:firstLine="0"/>
+        <w:jc w:val="both"/>
+        <w:textAlignment w:val="baseline"/>
+        <w:rPr>
+          <w:rFonts w:asciiTheme="minorHAnsi" w:hAnsiTheme="minorHAnsi" w:cstheme="minorHAnsi"/>
+        </w:rPr>
+      </w:pPr>
+      <w:r>
+        <w:rPr>
+          <w:rStyle w:val="normaltextrun"/>
+          <w:rFonts w:asciiTheme="minorHAnsi" w:hAnsiTheme="minorHAnsi" w:cstheme="minorHAnsi"/>
+        </w:rPr>
+        <w:t xml:space="preserve">Web browsers: </w:t>
+      </w:r>
+      <w:r>
+        <w:rPr>
+          <w:rStyle w:val="normaltextrun"/>
+          <w:rFonts w:asciiTheme="minorHAnsi" w:hAnsiTheme="minorHAnsi" w:cstheme="minorHAnsi"/>
+        </w:rPr>
+        <w:t xml:space="preserve">Google </w:t>
+      </w:r>
+      <w:r>
+        <w:rPr>
+          <w:rStyle w:val="normaltextrun"/>
+          <w:rFonts w:asciiTheme="minorHAnsi" w:hAnsiTheme="minorHAnsi" w:cstheme="minorHAnsi"/>
+        </w:rPr>
+        <w:t xml:space="preserve">Chrome, </w:t>
+      </w:r>
+      <w:r>
+        <w:rPr>
+          <w:rStyle w:val="normaltextrun"/>
+          <w:rFonts w:asciiTheme="minorHAnsi" w:hAnsiTheme="minorHAnsi" w:cstheme="minorHAnsi"/>
+        </w:rPr>
+        <w:t xml:space="preserve">Mozilla </w:t>
+      </w:r>
+      <w:r>
+        <w:rPr>
+          <w:rStyle w:val="normaltextrun"/>
+          <w:rFonts w:asciiTheme="minorHAnsi" w:hAnsiTheme="minorHAnsi" w:cstheme="minorHAnsi"/>
+        </w:rPr>
+        <w:t xml:space="preserve">Firefox, </w:t>
+      </w:r>
+      <w:r>
+        <w:rPr>
+          <w:rStyle w:val="normaltextrun"/>
+          <w:rFonts w:asciiTheme="minorHAnsi" w:hAnsiTheme="minorHAnsi" w:cstheme="minorHAnsi"/>
+        </w:rPr>
+        <w:t xml:space="preserve">Microsoft </w:t>
+      </w:r>
+      <w:r>
+        <w:rPr>
+          <w:rStyle w:val="normaltextrun"/>
+          <w:rFonts w:asciiTheme="minorHAnsi" w:hAnsiTheme="minorHAnsi" w:cstheme="minorHAnsi"/>
+        </w:rPr>
+        <w:t>Edge</w:t>
+      </w:r>
+      <w:r>
+        <w:rPr>
+          <w:rStyle w:val="normaltextrun"/>
+          <w:rFonts w:asciiTheme="minorHAnsi" w:hAnsiTheme="minorHAnsi" w:cstheme="minorHAnsi"/>
+        </w:rPr>
+        <w:t>.</w:t>
+      </w:r>
+    </w:p>
+    <w:p>
+      <w:pPr>
+        <w:pStyle w:val="paragraph"/>
+        <w:jc w:val="both"/>
+        <w:textAlignment w:val="baseline"/>
+        <w:rPr>
+          <w:rFonts w:asciiTheme="minorHAnsi" w:hAnsiTheme="minorHAnsi" w:cstheme="minorHAnsi"/>
+        </w:rPr>
+      </w:pPr>
+      <w:r>
+        <w:rPr>
+          <w:rStyle w:val="normaltextrun"/>
+          <w:rFonts w:asciiTheme="minorHAnsi" w:hAnsiTheme="minorHAnsi" w:cstheme="minorHAnsi"/>
+          <w:b/>
+          <w:bCs/>
+          <w:color w:val="000000"/>
+        </w:rPr>
+        <w:t>Test Schedule</w:t>
+      </w:r>
+      <w:r>
+        <w:rPr>
+          <w:rStyle w:val="eop"/>
+          <w:rFonts w:asciiTheme="minorHAnsi" w:hAnsiTheme="minorHAnsi" w:cstheme="minorHAnsi"/>
+          <w:color w:val="000000"/>
+        </w:rPr>
+        <w:t> </w:t>
       </w:r>
     </w:p>
     <w:p>
@@ -697,9 +1065,45 @@
       </w:pPr>
       <w:r>
         <w:rPr>
-          <w:rFonts w:asciiTheme="minorHAnsi" w:hAnsiTheme="minorHAnsi" w:cstheme="minorHAnsi"/>
-        </w:rPr>
-        <w:t>About page Section 2</w:t>
+          <w:rStyle w:val="normaltextrun"/>
+          <w:rFonts w:asciiTheme="minorHAnsi" w:hAnsiTheme="minorHAnsi" w:cstheme="minorHAnsi"/>
+        </w:rPr>
+        <w:t>Home page</w:t>
+      </w:r>
+      <w:r>
+        <w:rPr>
+          <w:rStyle w:val="normaltextrun"/>
+          <w:rFonts w:asciiTheme="minorHAnsi" w:hAnsiTheme="minorHAnsi" w:cstheme="minorHAnsi"/>
+        </w:rPr>
+        <w:t xml:space="preserve"> </w:t>
+      </w:r>
+      <w:r>
+        <w:rPr>
+          <w:rStyle w:val="normaltextrun"/>
+          <w:rFonts w:asciiTheme="minorHAnsi" w:hAnsiTheme="minorHAnsi" w:cstheme="minorHAnsi"/>
+        </w:rPr>
+        <w:t>n</w:t>
+      </w:r>
+      <w:r>
+        <w:rPr>
+          <w:rStyle w:val="normaltextrun"/>
+          <w:rFonts w:asciiTheme="minorHAnsi" w:hAnsiTheme="minorHAnsi" w:cstheme="minorHAnsi"/>
+        </w:rPr>
+        <w:t>avigation</w:t>
+      </w:r>
+      <w:r>
+        <w:rPr>
+          <w:rStyle w:val="eop"/>
+          <w:rFonts w:asciiTheme="minorHAnsi" w:hAnsiTheme="minorHAnsi" w:cstheme="minorHAnsi"/>
+        </w:rPr>
+        <w:t xml:space="preserve"> testing</w:t>
+      </w:r>
+      <w:r>
+        <w:rPr>
+          <w:rStyle w:val="eop"/>
+          <w:rFonts w:asciiTheme="minorHAnsi" w:hAnsiTheme="minorHAnsi" w:cstheme="minorHAnsi"/>
+        </w:rPr>
+        <w:t>: 1 hour</w:t>
       </w:r>
     </w:p>
     <w:p>
@@ -714,455 +1118,30 @@
         <w:jc w:val="both"/>
         <w:textAlignment w:val="baseline"/>
         <w:rPr>
-          <w:rFonts w:asciiTheme="minorHAnsi" w:hAnsiTheme="minorHAnsi" w:cstheme="minorHAnsi"/>
-        </w:rPr>
-      </w:pPr>
-      <w:r>
-        <w:rPr>
-          <w:rFonts w:asciiTheme="minorHAnsi" w:hAnsiTheme="minorHAnsi" w:cstheme="minorHAnsi"/>
-        </w:rPr>
-        <w:t xml:space="preserve">About page </w:t>
-      </w:r>
-      <w:r>
-        <w:rPr>
-          <w:rFonts w:asciiTheme="minorHAnsi" w:hAnsiTheme="minorHAnsi" w:cstheme="minorHAnsi"/>
-        </w:rPr>
-        <w:t>Section 3</w:t>
-      </w:r>
-    </w:p>
-    <w:p>
-      <w:pPr>
-        <w:pStyle w:val="paragraph"/>
-        <w:jc w:val="both"/>
-        <w:textAlignment w:val="baseline"/>
-        <w:rPr>
-          <w:rFonts w:asciiTheme="minorHAnsi" w:hAnsiTheme="minorHAnsi" w:cstheme="minorHAnsi"/>
-        </w:rPr>
-      </w:pPr>
-      <w:r>
-        <w:rPr>
-          <w:rStyle w:val="normaltextrun"/>
-          <w:rFonts w:asciiTheme="minorHAnsi" w:hAnsiTheme="minorHAnsi" w:cstheme="minorHAnsi"/>
-          <w:b/>
-          <w:bCs/>
-        </w:rPr>
-        <w:t>Test Strategy</w:t>
+          <w:rStyle w:val="normaltextrun"/>
+          <w:rFonts w:asciiTheme="minorHAnsi" w:hAnsiTheme="minorHAnsi" w:cstheme="minorHAnsi"/>
+        </w:rPr>
+      </w:pPr>
+      <w:r>
+        <w:rPr>
+          <w:rStyle w:val="normaltextrun"/>
+          <w:rFonts w:asciiTheme="minorHAnsi" w:hAnsiTheme="minorHAnsi" w:cstheme="minorHAnsi"/>
+        </w:rPr>
+        <w:t>Home page header</w:t>
       </w:r>
       <w:r>
         <w:rPr>
           <w:rStyle w:val="eop"/>
           <w:rFonts w:asciiTheme="minorHAnsi" w:hAnsiTheme="minorHAnsi" w:cstheme="minorHAnsi"/>
         </w:rPr>
-        <w:t> </w:t>
-      </w:r>
-    </w:p>
-    <w:p>
-      <w:pPr>
-        <w:pStyle w:val="paragraph"/>
-        <w:numPr>
-          <w:ilvl w:val="0"/>
-          <w:numId w:val="4"/>
-        </w:numPr>
-        <w:spacing w:before="0" w:beforeAutospacing="0" w:after="0" w:afterAutospacing="0"/>
-        <w:ind w:left="1080" w:firstLine="0"/>
-        <w:jc w:val="both"/>
-        <w:textAlignment w:val="baseline"/>
-        <w:rPr>
-          <w:rFonts w:asciiTheme="minorHAnsi" w:hAnsiTheme="minorHAnsi" w:cstheme="minorHAnsi"/>
-        </w:rPr>
-      </w:pPr>
-      <w:r>
-        <w:rPr>
-          <w:rStyle w:val="normaltextrun"/>
-          <w:rFonts w:asciiTheme="minorHAnsi" w:hAnsiTheme="minorHAnsi" w:cstheme="minorHAnsi"/>
-        </w:rPr>
-        <w:t>Test Levels:</w:t>
+        <w:t xml:space="preserve"> </w:t>
       </w:r>
       <w:r>
         <w:rPr>
           <w:rStyle w:val="eop"/>
           <w:rFonts w:asciiTheme="minorHAnsi" w:hAnsiTheme="minorHAnsi" w:cstheme="minorHAnsi"/>
         </w:rPr>
-        <w:t> </w:t>
-      </w:r>
-    </w:p>
-    <w:p>
-      <w:pPr>
-        <w:pStyle w:val="paragraph"/>
-        <w:numPr>
-          <w:ilvl w:val="0"/>
-          <w:numId w:val="5"/>
-        </w:numPr>
-        <w:spacing w:before="0" w:beforeAutospacing="0" w:after="0" w:afterAutospacing="0"/>
-        <w:ind w:left="1800" w:firstLine="0"/>
-        <w:jc w:val="both"/>
-        <w:textAlignment w:val="baseline"/>
-        <w:rPr>
-          <w:rStyle w:val="eop"/>
-          <w:rFonts w:asciiTheme="minorHAnsi" w:hAnsiTheme="minorHAnsi" w:cstheme="minorHAnsi"/>
-        </w:rPr>
-      </w:pPr>
-      <w:r>
-        <w:rPr>
-          <w:rStyle w:val="normaltextrun"/>
-          <w:rFonts w:asciiTheme="minorHAnsi" w:hAnsiTheme="minorHAnsi" w:cstheme="minorHAnsi"/>
-        </w:rPr>
-        <w:t>Accepting Testing</w:t>
-      </w:r>
-      <w:r>
-        <w:rPr>
-          <w:rStyle w:val="eop"/>
-          <w:rFonts w:asciiTheme="minorHAnsi" w:hAnsiTheme="minorHAnsi" w:cstheme="minorHAnsi"/>
-        </w:rPr>
-        <w:t> </w:t>
-      </w:r>
-    </w:p>
-    <w:p>
-      <w:pPr>
-        <w:pStyle w:val="paragraph"/>
-        <w:spacing w:before="0" w:beforeAutospacing="0" w:after="0" w:afterAutospacing="0"/>
-        <w:ind w:left="1800"/>
-        <w:jc w:val="both"/>
-        <w:textAlignment w:val="baseline"/>
-        <w:rPr>
-          <w:rFonts w:asciiTheme="minorHAnsi" w:hAnsiTheme="minorHAnsi" w:cstheme="minorHAnsi"/>
-        </w:rPr>
-      </w:pPr>
-    </w:p>
-    <w:p>
-      <w:pPr>
-        <w:pStyle w:val="paragraph"/>
-        <w:numPr>
-          <w:ilvl w:val="0"/>
-          <w:numId w:val="6"/>
-        </w:numPr>
-        <w:spacing w:before="0" w:beforeAutospacing="0" w:after="0" w:afterAutospacing="0"/>
-        <w:ind w:left="1080" w:firstLine="0"/>
-        <w:jc w:val="both"/>
-        <w:textAlignment w:val="baseline"/>
-        <w:rPr>
-          <w:rFonts w:asciiTheme="minorHAnsi" w:hAnsiTheme="minorHAnsi" w:cstheme="minorHAnsi"/>
-        </w:rPr>
-      </w:pPr>
-      <w:r>
-        <w:rPr>
-          <w:rStyle w:val="normaltextrun"/>
-          <w:rFonts w:asciiTheme="minorHAnsi" w:hAnsiTheme="minorHAnsi" w:cstheme="minorHAnsi"/>
-        </w:rPr>
-        <w:t>Test Types:</w:t>
-      </w:r>
-      <w:r>
-        <w:rPr>
-          <w:rStyle w:val="eop"/>
-          <w:rFonts w:asciiTheme="minorHAnsi" w:hAnsiTheme="minorHAnsi" w:cstheme="minorHAnsi"/>
-        </w:rPr>
-        <w:t> </w:t>
-      </w:r>
-    </w:p>
-    <w:p>
-      <w:pPr>
-        <w:pStyle w:val="paragraph"/>
-        <w:numPr>
-          <w:ilvl w:val="0"/>
-          <w:numId w:val="7"/>
-        </w:numPr>
-        <w:spacing w:before="0" w:beforeAutospacing="0" w:after="0" w:afterAutospacing="0"/>
-        <w:ind w:left="1800" w:firstLine="0"/>
-        <w:jc w:val="both"/>
-        <w:textAlignment w:val="baseline"/>
-        <w:rPr>
-          <w:rStyle w:val="normaltextrun"/>
-          <w:rFonts w:asciiTheme="minorHAnsi" w:hAnsiTheme="minorHAnsi" w:cstheme="minorHAnsi"/>
-        </w:rPr>
-      </w:pPr>
-      <w:r>
-        <w:rPr>
-          <w:rStyle w:val="normaltextrun"/>
-          <w:rFonts w:asciiTheme="minorHAnsi" w:hAnsiTheme="minorHAnsi" w:cstheme="minorHAnsi"/>
-        </w:rPr>
-        <w:t>Black-box Testing</w:t>
-      </w:r>
-    </w:p>
-    <w:p>
-      <w:pPr>
-        <w:pStyle w:val="paragraph"/>
-        <w:spacing w:before="0" w:beforeAutospacing="0" w:after="0" w:afterAutospacing="0"/>
-        <w:ind w:left="1800"/>
-        <w:jc w:val="both"/>
-        <w:textAlignment w:val="baseline"/>
-        <w:rPr>
-          <w:rFonts w:asciiTheme="minorHAnsi" w:hAnsiTheme="minorHAnsi" w:cstheme="minorHAnsi"/>
-        </w:rPr>
-      </w:pPr>
-      <w:r>
-        <w:rPr>
-          <w:rStyle w:val="eop"/>
-          <w:rFonts w:asciiTheme="minorHAnsi" w:hAnsiTheme="minorHAnsi" w:cstheme="minorHAnsi"/>
-        </w:rPr>
-        <w:t> </w:t>
-      </w:r>
-    </w:p>
-    <w:p>
-      <w:pPr>
-        <w:pStyle w:val="paragraph"/>
-        <w:numPr>
-          <w:ilvl w:val="0"/>
-          <w:numId w:val="8"/>
-        </w:numPr>
-        <w:spacing w:before="0" w:beforeAutospacing="0" w:after="0" w:afterAutospacing="0"/>
-        <w:ind w:left="1080" w:firstLine="0"/>
-        <w:jc w:val="both"/>
-        <w:textAlignment w:val="baseline"/>
-        <w:rPr>
-          <w:rFonts w:asciiTheme="minorHAnsi" w:hAnsiTheme="minorHAnsi" w:cstheme="minorHAnsi"/>
-        </w:rPr>
-      </w:pPr>
-      <w:r>
-        <w:rPr>
-          <w:rStyle w:val="normaltextrun"/>
-          <w:rFonts w:asciiTheme="minorHAnsi" w:hAnsiTheme="minorHAnsi" w:cstheme="minorHAnsi"/>
-        </w:rPr>
-        <w:t>Testing Techniques:</w:t>
-      </w:r>
-      <w:r>
-        <w:rPr>
-          <w:rStyle w:val="eop"/>
-          <w:rFonts w:asciiTheme="minorHAnsi" w:hAnsiTheme="minorHAnsi" w:cstheme="minorHAnsi"/>
-        </w:rPr>
-        <w:t> </w:t>
-      </w:r>
-    </w:p>
-    <w:p>
-      <w:pPr>
-        <w:pStyle w:val="paragraph"/>
-        <w:numPr>
-          <w:ilvl w:val="0"/>
-          <w:numId w:val="9"/>
-        </w:numPr>
-        <w:spacing w:before="0" w:beforeAutospacing="0" w:after="0" w:afterAutospacing="0"/>
-        <w:ind w:left="1800" w:firstLine="0"/>
-        <w:jc w:val="both"/>
-        <w:textAlignment w:val="baseline"/>
-        <w:rPr>
-          <w:rFonts w:asciiTheme="minorHAnsi" w:hAnsiTheme="minorHAnsi" w:cstheme="minorHAnsi"/>
-        </w:rPr>
-      </w:pPr>
-      <w:r>
-        <w:rPr>
-          <w:rStyle w:val="normaltextrun"/>
-          <w:rFonts w:asciiTheme="minorHAnsi" w:hAnsiTheme="minorHAnsi" w:cstheme="minorHAnsi"/>
-        </w:rPr>
-        <w:t>Equivalence Partitioning</w:t>
-      </w:r>
-      <w:r>
-        <w:rPr>
-          <w:rStyle w:val="eop"/>
-          <w:rFonts w:asciiTheme="minorHAnsi" w:hAnsiTheme="minorHAnsi" w:cstheme="minorHAnsi"/>
-        </w:rPr>
-        <w:t> </w:t>
-      </w:r>
-    </w:p>
-    <w:p>
-      <w:pPr>
-        <w:pStyle w:val="paragraph"/>
-        <w:numPr>
-          <w:ilvl w:val="0"/>
-          <w:numId w:val="9"/>
-        </w:numPr>
-        <w:spacing w:before="0" w:beforeAutospacing="0" w:after="0" w:afterAutospacing="0"/>
-        <w:ind w:left="1800" w:firstLine="0"/>
-        <w:jc w:val="both"/>
-        <w:textAlignment w:val="baseline"/>
-        <w:rPr>
-          <w:rFonts w:asciiTheme="minorHAnsi" w:hAnsiTheme="minorHAnsi" w:cstheme="minorHAnsi"/>
-        </w:rPr>
-      </w:pPr>
-      <w:r>
-        <w:rPr>
-          <w:rStyle w:val="normaltextrun"/>
-          <w:rFonts w:asciiTheme="minorHAnsi" w:hAnsiTheme="minorHAnsi" w:cstheme="minorHAnsi"/>
-        </w:rPr>
-        <w:t>Exploratory Testing</w:t>
-      </w:r>
-      <w:r>
-        <w:rPr>
-          <w:rStyle w:val="eop"/>
-          <w:rFonts w:asciiTheme="minorHAnsi" w:hAnsiTheme="minorHAnsi" w:cstheme="minorHAnsi"/>
-        </w:rPr>
-        <w:t> </w:t>
-      </w:r>
-    </w:p>
-    <w:p>
-      <w:pPr>
-        <w:pStyle w:val="paragraph"/>
-        <w:numPr>
-          <w:ilvl w:val="0"/>
-          <w:numId w:val="9"/>
-        </w:numPr>
-        <w:spacing w:before="0" w:beforeAutospacing="0" w:after="0" w:afterAutospacing="0"/>
-        <w:ind w:left="1800" w:firstLine="0"/>
-        <w:jc w:val="both"/>
-        <w:textAlignment w:val="baseline"/>
-        <w:rPr>
-          <w:rStyle w:val="normaltextrun"/>
-          <w:rFonts w:asciiTheme="minorHAnsi" w:hAnsiTheme="minorHAnsi" w:cstheme="minorHAnsi"/>
-        </w:rPr>
-      </w:pPr>
-      <w:r>
-        <w:rPr>
-          <w:rStyle w:val="normaltextrun"/>
-          <w:rFonts w:asciiTheme="minorHAnsi" w:hAnsiTheme="minorHAnsi" w:cstheme="minorHAnsi"/>
-        </w:rPr>
-        <w:t>Acceptance Criteria</w:t>
-      </w:r>
-    </w:p>
-    <w:p>
-      <w:pPr>
-        <w:pStyle w:val="paragraph"/>
-        <w:spacing w:before="0" w:beforeAutospacing="0" w:after="0" w:afterAutospacing="0"/>
-        <w:ind w:left="1800"/>
-        <w:jc w:val="both"/>
-        <w:textAlignment w:val="baseline"/>
-        <w:rPr>
-          <w:rFonts w:asciiTheme="minorHAnsi" w:hAnsiTheme="minorHAnsi" w:cstheme="minorHAnsi"/>
-        </w:rPr>
-      </w:pPr>
-      <w:r>
-        <w:rPr>
-          <w:rStyle w:val="eop"/>
-          <w:rFonts w:asciiTheme="minorHAnsi" w:hAnsiTheme="minorHAnsi" w:cstheme="minorHAnsi"/>
-        </w:rPr>
-        <w:t> </w:t>
-      </w:r>
-    </w:p>
-    <w:p>
-      <w:pPr>
-        <w:pStyle w:val="paragraph"/>
-        <w:numPr>
-          <w:ilvl w:val="0"/>
-          <w:numId w:val="10"/>
-        </w:numPr>
-        <w:spacing w:before="0" w:beforeAutospacing="0" w:after="0" w:afterAutospacing="0"/>
-        <w:ind w:left="1080" w:firstLine="0"/>
-        <w:jc w:val="both"/>
-        <w:textAlignment w:val="baseline"/>
-        <w:rPr>
-          <w:rFonts w:asciiTheme="minorHAnsi" w:hAnsiTheme="minorHAnsi" w:cstheme="minorHAnsi"/>
-        </w:rPr>
-      </w:pPr>
-      <w:r>
-        <w:rPr>
-          <w:rStyle w:val="normaltextrun"/>
-          <w:rFonts w:asciiTheme="minorHAnsi" w:hAnsiTheme="minorHAnsi" w:cstheme="minorHAnsi"/>
-        </w:rPr>
-        <w:t>Test Environments:</w:t>
-      </w:r>
-      <w:r>
-        <w:rPr>
-          <w:rStyle w:val="eop"/>
-          <w:rFonts w:asciiTheme="minorHAnsi" w:hAnsiTheme="minorHAnsi" w:cstheme="minorHAnsi"/>
-        </w:rPr>
-        <w:t> </w:t>
-      </w:r>
-    </w:p>
-    <w:p>
-      <w:pPr>
-        <w:pStyle w:val="paragraph"/>
-        <w:numPr>
-          <w:ilvl w:val="0"/>
-          <w:numId w:val="11"/>
-        </w:numPr>
-        <w:spacing w:before="0" w:beforeAutospacing="0" w:after="0" w:afterAutospacing="0"/>
-        <w:ind w:left="1800" w:firstLine="0"/>
-        <w:jc w:val="both"/>
-        <w:textAlignment w:val="baseline"/>
-        <w:rPr>
-          <w:rFonts w:asciiTheme="minorHAnsi" w:hAnsiTheme="minorHAnsi" w:cstheme="minorHAnsi"/>
-        </w:rPr>
-      </w:pPr>
-      <w:r>
-        <w:rPr>
-          <w:rStyle w:val="normaltextrun"/>
-          <w:rFonts w:asciiTheme="minorHAnsi" w:hAnsiTheme="minorHAnsi" w:cstheme="minorHAnsi"/>
-        </w:rPr>
-        <w:t xml:space="preserve">Web browsers: </w:t>
-      </w:r>
-      <w:r>
-        <w:rPr>
-          <w:rStyle w:val="normaltextrun"/>
-          <w:rFonts w:asciiTheme="minorHAnsi" w:hAnsiTheme="minorHAnsi" w:cstheme="minorHAnsi"/>
-        </w:rPr>
-        <w:t xml:space="preserve">Google </w:t>
-      </w:r>
-      <w:r>
-        <w:rPr>
-          <w:rStyle w:val="normaltextrun"/>
-          <w:rFonts w:asciiTheme="minorHAnsi" w:hAnsiTheme="minorHAnsi" w:cstheme="minorHAnsi"/>
-        </w:rPr>
-        <w:t xml:space="preserve">Chrome, </w:t>
-      </w:r>
-      <w:r>
-        <w:rPr>
-          <w:rStyle w:val="normaltextrun"/>
-          <w:rFonts w:asciiTheme="minorHAnsi" w:hAnsiTheme="minorHAnsi" w:cstheme="minorHAnsi"/>
-        </w:rPr>
-        <w:t xml:space="preserve">Mozilla </w:t>
-      </w:r>
-      <w:r>
-        <w:rPr>
-          <w:rStyle w:val="normaltextrun"/>
-          <w:rFonts w:asciiTheme="minorHAnsi" w:hAnsiTheme="minorHAnsi" w:cstheme="minorHAnsi"/>
-        </w:rPr>
-        <w:t xml:space="preserve">Firefox, </w:t>
-      </w:r>
-      <w:r>
-        <w:rPr>
-          <w:rStyle w:val="normaltextrun"/>
-          <w:rFonts w:asciiTheme="minorHAnsi" w:hAnsiTheme="minorHAnsi" w:cstheme="minorHAnsi"/>
-        </w:rPr>
-        <w:t xml:space="preserve">Microsoft </w:t>
-      </w:r>
-      <w:r>
-        <w:rPr>
-          <w:rStyle w:val="normaltextrun"/>
-          <w:rFonts w:asciiTheme="minorHAnsi" w:hAnsiTheme="minorHAnsi" w:cstheme="minorHAnsi"/>
-        </w:rPr>
-        <w:t>Edge</w:t>
-      </w:r>
-      <w:r>
-        <w:rPr>
-          <w:rStyle w:val="normaltextrun"/>
-          <w:rFonts w:asciiTheme="minorHAnsi" w:hAnsiTheme="minorHAnsi" w:cstheme="minorHAnsi"/>
-        </w:rPr>
-        <w:t>.</w:t>
-      </w:r>
-    </w:p>
-    <w:p>
-      <w:pPr>
-        <w:pStyle w:val="paragraph"/>
-        <w:jc w:val="both"/>
-        <w:textAlignment w:val="baseline"/>
-        <w:rPr>
-          <w:rFonts w:asciiTheme="minorHAnsi" w:hAnsiTheme="minorHAnsi" w:cstheme="minorHAnsi"/>
-        </w:rPr>
-      </w:pPr>
-      <w:r>
-        <w:rPr>
-          <w:rStyle w:val="normaltextrun"/>
-          <w:rFonts w:asciiTheme="minorHAnsi" w:hAnsiTheme="minorHAnsi" w:cstheme="minorHAnsi"/>
-          <w:b/>
-          <w:bCs/>
-          <w:color w:val="000000"/>
-        </w:rPr>
-        <w:t>Test Schedule</w:t>
-      </w:r>
-      <w:r>
-        <w:rPr>
-          <w:rStyle w:val="eop"/>
-          <w:rFonts w:asciiTheme="minorHAnsi" w:hAnsiTheme="minorHAnsi" w:cstheme="minorHAnsi"/>
-          <w:color w:val="000000"/>
-        </w:rPr>
-        <w:t> </w:t>
+        <w:t>testing: 1 hour</w:t>
       </w:r>
     </w:p>
     <w:p>
@@ -1177,50 +1156,30 @@
         <w:jc w:val="both"/>
         <w:textAlignment w:val="baseline"/>
         <w:rPr>
-          <w:rFonts w:asciiTheme="minorHAnsi" w:hAnsiTheme="minorHAnsi" w:cstheme="minorHAnsi"/>
-        </w:rPr>
-      </w:pPr>
-      <w:r>
-        <w:rPr>
-          <w:rStyle w:val="normaltextrun"/>
-          <w:rFonts w:asciiTheme="minorHAnsi" w:hAnsiTheme="minorHAnsi" w:cstheme="minorHAnsi"/>
-        </w:rPr>
-        <w:t>Home page</w:t>
-      </w:r>
-      <w:r>
-        <w:rPr>
-          <w:rStyle w:val="normaltextrun"/>
+          <w:rStyle w:val="normaltextrun"/>
+          <w:rFonts w:asciiTheme="minorHAnsi" w:hAnsiTheme="minorHAnsi" w:cstheme="minorHAnsi"/>
+        </w:rPr>
+      </w:pPr>
+      <w:r>
+        <w:rPr>
+          <w:rStyle w:val="normaltextrun"/>
+          <w:rFonts w:asciiTheme="minorHAnsi" w:hAnsiTheme="minorHAnsi" w:cstheme="minorHAnsi"/>
+        </w:rPr>
+        <w:t>Home page Section 1</w:t>
+      </w:r>
+      <w:r>
+        <w:rPr>
+          <w:rStyle w:val="eop"/>
           <w:rFonts w:asciiTheme="minorHAnsi" w:hAnsiTheme="minorHAnsi" w:cstheme="minorHAnsi"/>
         </w:rPr>
         <w:t xml:space="preserve"> </w:t>
       </w:r>
       <w:r>
         <w:rPr>
-          <w:rStyle w:val="normaltextrun"/>
-          <w:rFonts w:asciiTheme="minorHAnsi" w:hAnsiTheme="minorHAnsi" w:cstheme="minorHAnsi"/>
-        </w:rPr>
-        <w:t>n</w:t>
-      </w:r>
-      <w:r>
-        <w:rPr>
-          <w:rStyle w:val="normaltextrun"/>
-          <w:rFonts w:asciiTheme="minorHAnsi" w:hAnsiTheme="minorHAnsi" w:cstheme="minorHAnsi"/>
-        </w:rPr>
-        <w:t>avigation</w:t>
-      </w:r>
-      <w:r>
-        <w:rPr>
           <w:rStyle w:val="eop"/>
           <w:rFonts w:asciiTheme="minorHAnsi" w:hAnsiTheme="minorHAnsi" w:cstheme="minorHAnsi"/>
         </w:rPr>
-        <w:t xml:space="preserve"> testing</w:t>
-      </w:r>
-      <w:r>
-        <w:rPr>
-          <w:rStyle w:val="eop"/>
-          <w:rFonts w:asciiTheme="minorHAnsi" w:hAnsiTheme="minorHAnsi" w:cstheme="minorHAnsi"/>
-        </w:rPr>
-        <w:t>: 1 hour</w:t>
+        <w:t>testing: 1 hour</w:t>
       </w:r>
     </w:p>
     <w:p>
@@ -1244,7 +1203,7 @@
           <w:rStyle w:val="normaltextrun"/>
           <w:rFonts w:asciiTheme="minorHAnsi" w:hAnsiTheme="minorHAnsi" w:cstheme="minorHAnsi"/>
         </w:rPr>
-        <w:t>Home page header</w:t>
+        <w:t>Home page Section 2</w:t>
       </w:r>
       <w:r>
         <w:rPr>
@@ -1282,7 +1241,7 @@
           <w:rStyle w:val="normaltextrun"/>
           <w:rFonts w:asciiTheme="minorHAnsi" w:hAnsiTheme="minorHAnsi" w:cstheme="minorHAnsi"/>
         </w:rPr>
-        <w:t>Home page Section 1</w:t>
+        <w:t>Home page Section 3</w:t>
       </w:r>
       <w:r>
         <w:rPr>
@@ -1320,7 +1279,7 @@
           <w:rStyle w:val="normaltextrun"/>
           <w:rFonts w:asciiTheme="minorHAnsi" w:hAnsiTheme="minorHAnsi" w:cstheme="minorHAnsi"/>
         </w:rPr>
-        <w:t>Home page Section 2</w:t>
+        <w:t>Home page Section 4</w:t>
       </w:r>
       <w:r>
         <w:rPr>
@@ -1349,16 +1308,14 @@
         <w:jc w:val="both"/>
         <w:textAlignment w:val="baseline"/>
         <w:rPr>
-          <w:rStyle w:val="normaltextrun"/>
-          <w:rFonts w:asciiTheme="minorHAnsi" w:hAnsiTheme="minorHAnsi" w:cstheme="minorHAnsi"/>
-        </w:rPr>
-      </w:pPr>
-      <w:r>
-        <w:rPr>
-          <w:rStyle w:val="normaltextrun"/>
-          <w:rFonts w:asciiTheme="minorHAnsi" w:hAnsiTheme="minorHAnsi" w:cstheme="minorHAnsi"/>
-        </w:rPr>
-        <w:t>Home page Section 3</w:t>
+          <w:rFonts w:asciiTheme="minorHAnsi" w:hAnsiTheme="minorHAnsi" w:cstheme="minorHAnsi"/>
+        </w:rPr>
+      </w:pPr>
+      <w:r>
+        <w:rPr>
+          <w:rFonts w:asciiTheme="minorHAnsi" w:hAnsiTheme="minorHAnsi" w:cstheme="minorHAnsi"/>
+        </w:rPr>
+        <w:t>Home page footer</w:t>
       </w:r>
       <w:r>
         <w:rPr>
@@ -1374,199 +1331,6 @@
         </w:rPr>
         <w:t>testing: 1 hour</w:t>
       </w:r>
-    </w:p>
-    <w:p>
-      <w:pPr>
-        <w:pStyle w:val="paragraph"/>
-        <w:numPr>
-          <w:ilvl w:val="0"/>
-          <w:numId w:val="3"/>
-        </w:numPr>
-        <w:spacing w:before="0" w:beforeAutospacing="0" w:after="0" w:afterAutospacing="0"/>
-        <w:ind w:left="1800" w:firstLine="0"/>
-        <w:jc w:val="both"/>
-        <w:textAlignment w:val="baseline"/>
-        <w:rPr>
-          <w:rStyle w:val="normaltextrun"/>
-          <w:rFonts w:asciiTheme="minorHAnsi" w:hAnsiTheme="minorHAnsi" w:cstheme="minorHAnsi"/>
-        </w:rPr>
-      </w:pPr>
-      <w:r>
-        <w:rPr>
-          <w:rStyle w:val="normaltextrun"/>
-          <w:rFonts w:asciiTheme="minorHAnsi" w:hAnsiTheme="minorHAnsi" w:cstheme="minorHAnsi"/>
-        </w:rPr>
-        <w:lastRenderedPageBreak/>
-        <w:t>Home page Section 4</w:t>
-      </w:r>
-      <w:r>
-        <w:rPr>
-          <w:rStyle w:val="eop"/>
-          <w:rFonts w:asciiTheme="minorHAnsi" w:hAnsiTheme="minorHAnsi" w:cstheme="minorHAnsi"/>
-        </w:rPr>
-        <w:t xml:space="preserve"> </w:t>
-      </w:r>
-      <w:r>
-        <w:rPr>
-          <w:rStyle w:val="eop"/>
-          <w:rFonts w:asciiTheme="minorHAnsi" w:hAnsiTheme="minorHAnsi" w:cstheme="minorHAnsi"/>
-        </w:rPr>
-        <w:t>testing: 1 hour</w:t>
-      </w:r>
-    </w:p>
-    <w:p>
-      <w:pPr>
-        <w:pStyle w:val="paragraph"/>
-        <w:numPr>
-          <w:ilvl w:val="0"/>
-          <w:numId w:val="3"/>
-        </w:numPr>
-        <w:spacing w:before="0" w:beforeAutospacing="0" w:after="0" w:afterAutospacing="0"/>
-        <w:ind w:left="1800" w:firstLine="0"/>
-        <w:jc w:val="both"/>
-        <w:textAlignment w:val="baseline"/>
-        <w:rPr>
-          <w:rStyle w:val="eop"/>
-          <w:rFonts w:asciiTheme="minorHAnsi" w:hAnsiTheme="minorHAnsi" w:cstheme="minorHAnsi"/>
-        </w:rPr>
-      </w:pPr>
-      <w:r>
-        <w:rPr>
-          <w:rFonts w:asciiTheme="minorHAnsi" w:hAnsiTheme="minorHAnsi" w:cstheme="minorHAnsi"/>
-        </w:rPr>
-        <w:t>Home page footer</w:t>
-      </w:r>
-      <w:r>
-        <w:rPr>
-          <w:rStyle w:val="eop"/>
-          <w:rFonts w:asciiTheme="minorHAnsi" w:hAnsiTheme="minorHAnsi" w:cstheme="minorHAnsi"/>
-        </w:rPr>
-        <w:t xml:space="preserve"> </w:t>
-      </w:r>
-      <w:r>
-        <w:rPr>
-          <w:rStyle w:val="eop"/>
-          <w:rFonts w:asciiTheme="minorHAnsi" w:hAnsiTheme="minorHAnsi" w:cstheme="minorHAnsi"/>
-        </w:rPr>
-        <w:t>testing: 1 hour</w:t>
-      </w:r>
-    </w:p>
-    <w:p>
-      <w:pPr>
-        <w:pStyle w:val="paragraph"/>
-        <w:numPr>
-          <w:ilvl w:val="0"/>
-          <w:numId w:val="3"/>
-        </w:numPr>
-        <w:spacing w:before="0" w:beforeAutospacing="0" w:after="0" w:afterAutospacing="0"/>
-        <w:ind w:left="1800" w:firstLine="0"/>
-        <w:jc w:val="both"/>
-        <w:textAlignment w:val="baseline"/>
-        <w:rPr>
-          <w:rFonts w:asciiTheme="minorHAnsi" w:hAnsiTheme="minorHAnsi" w:cstheme="minorHAnsi"/>
-        </w:rPr>
-      </w:pPr>
-      <w:r>
-        <w:rPr>
-          <w:rFonts w:asciiTheme="minorHAnsi" w:hAnsiTheme="minorHAnsi" w:cstheme="minorHAnsi"/>
-        </w:rPr>
-        <w:t>About page Section 1</w:t>
-      </w:r>
-      <w:r>
-        <w:rPr>
-          <w:rFonts w:asciiTheme="minorHAnsi" w:hAnsiTheme="minorHAnsi" w:cstheme="minorHAnsi"/>
-        </w:rPr>
-        <w:t xml:space="preserve"> </w:t>
-      </w:r>
-      <w:r>
-        <w:rPr>
-          <w:rStyle w:val="eop"/>
-          <w:rFonts w:asciiTheme="minorHAnsi" w:hAnsiTheme="minorHAnsi" w:cstheme="minorHAnsi"/>
-        </w:rPr>
-        <w:t>testing: 1 hour</w:t>
-      </w:r>
-    </w:p>
-    <w:p>
-      <w:pPr>
-        <w:pStyle w:val="paragraph"/>
-        <w:numPr>
-          <w:ilvl w:val="0"/>
-          <w:numId w:val="3"/>
-        </w:numPr>
-        <w:spacing w:before="0" w:beforeAutospacing="0" w:after="0" w:afterAutospacing="0"/>
-        <w:ind w:left="1800" w:firstLine="0"/>
-        <w:jc w:val="both"/>
-        <w:textAlignment w:val="baseline"/>
-        <w:rPr>
-          <w:rFonts w:asciiTheme="minorHAnsi" w:hAnsiTheme="minorHAnsi" w:cstheme="minorHAnsi"/>
-        </w:rPr>
-      </w:pPr>
-      <w:r>
-        <w:rPr>
-          <w:rFonts w:asciiTheme="minorHAnsi" w:hAnsiTheme="minorHAnsi" w:cstheme="minorHAnsi"/>
-        </w:rPr>
-        <w:t>About page Section 2</w:t>
-      </w:r>
-      <w:r>
-        <w:rPr>
-          <w:rFonts w:asciiTheme="minorHAnsi" w:hAnsiTheme="minorHAnsi" w:cstheme="minorHAnsi"/>
-        </w:rPr>
-        <w:t xml:space="preserve"> </w:t>
-      </w:r>
-      <w:r>
-        <w:rPr>
-          <w:rStyle w:val="eop"/>
-          <w:rFonts w:asciiTheme="minorHAnsi" w:hAnsiTheme="minorHAnsi" w:cstheme="minorHAnsi"/>
-        </w:rPr>
-        <w:t>testing: 1 hour</w:t>
-      </w:r>
-    </w:p>
-    <w:p>
-      <w:pPr>
-        <w:pStyle w:val="paragraph"/>
-        <w:numPr>
-          <w:ilvl w:val="0"/>
-          <w:numId w:val="3"/>
-        </w:numPr>
-        <w:spacing w:before="0" w:beforeAutospacing="0" w:after="0" w:afterAutospacing="0"/>
-        <w:ind w:left="1800" w:firstLine="0"/>
-        <w:jc w:val="both"/>
-        <w:textAlignment w:val="baseline"/>
-        <w:rPr>
-          <w:rFonts w:asciiTheme="minorHAnsi" w:hAnsiTheme="minorHAnsi" w:cstheme="minorHAnsi"/>
-        </w:rPr>
-      </w:pPr>
-      <w:r>
-        <w:rPr>
-          <w:rFonts w:asciiTheme="minorHAnsi" w:hAnsiTheme="minorHAnsi" w:cstheme="minorHAnsi"/>
-        </w:rPr>
-        <w:t>About page Section 3</w:t>
-      </w:r>
-      <w:r>
-        <w:rPr>
-          <w:rFonts w:asciiTheme="minorHAnsi" w:hAnsiTheme="minorHAnsi" w:cstheme="minorHAnsi"/>
-        </w:rPr>
-        <w:t xml:space="preserve"> </w:t>
-      </w:r>
-      <w:r>
-        <w:rPr>
-          <w:rStyle w:val="eop"/>
-          <w:rFonts w:asciiTheme="minorHAnsi" w:hAnsiTheme="minorHAnsi" w:cstheme="minorHAnsi"/>
-        </w:rPr>
-        <w:t>testing: 1 hour</w:t>
-      </w:r>
-    </w:p>
-    <w:p>
-      <w:pPr>
-        <w:pStyle w:val="paragraph"/>
-        <w:spacing w:before="0" w:beforeAutospacing="0" w:after="0" w:afterAutospacing="0"/>
-        <w:ind w:left="1800"/>
-        <w:jc w:val="both"/>
-        <w:textAlignment w:val="baseline"/>
-        <w:rPr>
-          <w:rFonts w:asciiTheme="minorHAnsi" w:hAnsiTheme="minorHAnsi" w:cstheme="minorHAnsi"/>
-        </w:rPr>
-      </w:pPr>
     </w:p>
     <w:p>
       <w:pPr>
@@ -1617,6 +1381,7 @@
           <w:rFonts w:asciiTheme="minorHAnsi" w:hAnsiTheme="minorHAnsi" w:cstheme="minorHAnsi"/>
           <w:color w:val="000000"/>
         </w:rPr>
+        <w:lastRenderedPageBreak/>
         <w:t>Human Resources:</w:t>
       </w:r>
       <w:r>
@@ -1725,6 +1490,7 @@
       </w:r>
       <w:r>
         <w:rPr>
+          <w:rStyle w:val="paragraph"/>
           <w:rFonts w:ascii="Calibri" w:hAnsi="Calibri" w:cs="Calibri"/>
           <w:color w:val="000000"/>
           <w:sz w:val="22"/>

</xml_diff>

<commit_message>
adding updated FirstSprint file
</commit_message>
<xml_diff>
--- a/docs/testPlan/testPlan_FirstSprint.docx
+++ b/docs/testPlan/testPlan_FirstSprint.docx
@@ -200,14 +200,7 @@
           <w:rStyle w:val="normaltextrun"/>
           <w:rFonts w:asciiTheme="minorHAnsi" w:hAnsiTheme="minorHAnsi" w:cstheme="minorHAnsi"/>
         </w:rPr>
-        <w:t>Ensure Home page</w:t>
-      </w:r>
-      <w:r>
-        <w:rPr>
-          <w:rStyle w:val="normaltextrun"/>
-          <w:rFonts w:asciiTheme="minorHAnsi" w:hAnsiTheme="minorHAnsi" w:cstheme="minorHAnsi"/>
-        </w:rPr>
-        <w:t xml:space="preserve"> </w:t>
+        <w:t xml:space="preserve">Ensure Home page </w:t>
       </w:r>
       <w:r>
         <w:rPr>
@@ -282,7 +275,21 @@
           <w:rStyle w:val="normaltextrun"/>
           <w:rFonts w:asciiTheme="minorHAnsi" w:hAnsiTheme="minorHAnsi" w:cstheme="minorHAnsi"/>
         </w:rPr>
-        <w:t xml:space="preserve">Ensure that forms are </w:t>
+        <w:t>Ensure that forms</w:t>
+      </w:r>
+      <w:r>
+        <w:rPr>
+          <w:rStyle w:val="normaltextrun"/>
+          <w:rFonts w:asciiTheme="minorHAnsi" w:hAnsiTheme="minorHAnsi" w:cstheme="minorHAnsi"/>
+        </w:rPr>
+        <w:t xml:space="preserve"> on home page</w:t>
+      </w:r>
+      <w:r>
+        <w:rPr>
+          <w:rStyle w:val="normaltextrun"/>
+          <w:rFonts w:asciiTheme="minorHAnsi" w:hAnsiTheme="minorHAnsi" w:cstheme="minorHAnsi"/>
+        </w:rPr>
+        <w:t xml:space="preserve"> are </w:t>
       </w:r>
       <w:r>
         <w:rPr>
@@ -311,6 +318,7 @@
         <w:jc w:val="both"/>
         <w:textAlignment w:val="baseline"/>
         <w:rPr>
+          <w:rStyle w:val="eop"/>
           <w:rFonts w:asciiTheme="minorHAnsi" w:hAnsiTheme="minorHAnsi" w:cstheme="minorHAnsi"/>
         </w:rPr>
       </w:pPr>
@@ -341,6 +349,64 @@
           <w:rFonts w:asciiTheme="minorHAnsi" w:hAnsiTheme="minorHAnsi" w:cstheme="minorHAnsi"/>
         </w:rPr>
         <w:t> </w:t>
+      </w:r>
+    </w:p>
+    <w:p>
+      <w:pPr>
+        <w:pStyle w:val="paragraph"/>
+        <w:numPr>
+          <w:ilvl w:val="0"/>
+          <w:numId w:val="1"/>
+        </w:numPr>
+        <w:spacing w:before="0" w:beforeAutospacing="0" w:after="0" w:afterAutospacing="0"/>
+        <w:ind w:left="1080" w:firstLine="0"/>
+        <w:jc w:val="both"/>
+        <w:textAlignment w:val="baseline"/>
+        <w:rPr>
+          <w:rFonts w:asciiTheme="minorHAnsi" w:hAnsiTheme="minorHAnsi" w:cstheme="minorHAnsi"/>
+        </w:rPr>
+      </w:pPr>
+      <w:r>
+        <w:rPr>
+          <w:rStyle w:val="eop"/>
+          <w:rFonts w:asciiTheme="minorHAnsi" w:hAnsiTheme="minorHAnsi" w:cstheme="minorHAnsi"/>
+        </w:rPr>
+        <w:t xml:space="preserve">Ensure </w:t>
+      </w:r>
+      <w:r>
+        <w:rPr>
+          <w:rStyle w:val="eop"/>
+          <w:rFonts w:asciiTheme="minorHAnsi" w:hAnsiTheme="minorHAnsi" w:cstheme="minorHAnsi"/>
+        </w:rPr>
+        <w:t>A</w:t>
+      </w:r>
+      <w:r>
+        <w:rPr>
+          <w:rStyle w:val="eop"/>
+          <w:rFonts w:asciiTheme="minorHAnsi" w:hAnsiTheme="minorHAnsi" w:cstheme="minorHAnsi"/>
+        </w:rPr>
+        <w:t xml:space="preserve">bout page </w:t>
+      </w:r>
+      <w:r>
+        <w:rPr>
+          <w:rStyle w:val="normaltextrun"/>
+          <w:rFonts w:asciiTheme="minorHAnsi" w:hAnsiTheme="minorHAnsi" w:cstheme="minorHAnsi"/>
+        </w:rPr>
+        <w:t>responsiveness</w:t>
+      </w:r>
+      <w:r>
+        <w:rPr>
+          <w:rStyle w:val="normaltextrun"/>
+          <w:rFonts w:asciiTheme="minorHAnsi" w:hAnsiTheme="minorHAnsi" w:cstheme="minorHAnsi"/>
+        </w:rPr>
+        <w:t xml:space="preserve"> to different screen sizes</w:t>
+      </w:r>
+      <w:r>
+        <w:rPr>
+          <w:rStyle w:val="normaltextrun"/>
+          <w:rFonts w:asciiTheme="minorHAnsi" w:hAnsiTheme="minorHAnsi" w:cstheme="minorHAnsi"/>
+        </w:rPr>
+        <w:t>.</w:t>
       </w:r>
     </w:p>
     <w:p>
@@ -519,14 +585,7 @@
           <w:rStyle w:val="normaltextrun"/>
           <w:rFonts w:asciiTheme="minorHAnsi" w:hAnsiTheme="minorHAnsi" w:cstheme="minorHAnsi"/>
         </w:rPr>
-        <w:t xml:space="preserve">Home page Section </w:t>
-      </w:r>
-      <w:r>
-        <w:rPr>
-          <w:rStyle w:val="normaltextrun"/>
-          <w:rFonts w:asciiTheme="minorHAnsi" w:hAnsiTheme="minorHAnsi" w:cstheme="minorHAnsi"/>
-        </w:rPr>
-        <w:t>2</w:t>
+        <w:t>Home page Section 2</w:t>
       </w:r>
     </w:p>
     <w:p>
@@ -550,14 +609,7 @@
           <w:rStyle w:val="normaltextrun"/>
           <w:rFonts w:asciiTheme="minorHAnsi" w:hAnsiTheme="minorHAnsi" w:cstheme="minorHAnsi"/>
         </w:rPr>
-        <w:t xml:space="preserve">Home page Section </w:t>
-      </w:r>
-      <w:r>
-        <w:rPr>
-          <w:rStyle w:val="normaltextrun"/>
-          <w:rFonts w:asciiTheme="minorHAnsi" w:hAnsiTheme="minorHAnsi" w:cstheme="minorHAnsi"/>
-        </w:rPr>
-        <w:t>3</w:t>
+        <w:t>Home page Section 3</w:t>
       </w:r>
     </w:p>
     <w:p>
@@ -581,14 +633,7 @@
           <w:rStyle w:val="normaltextrun"/>
           <w:rFonts w:asciiTheme="minorHAnsi" w:hAnsiTheme="minorHAnsi" w:cstheme="minorHAnsi"/>
         </w:rPr>
-        <w:t xml:space="preserve">Home page Section </w:t>
-      </w:r>
-      <w:r>
-        <w:rPr>
-          <w:rStyle w:val="normaltextrun"/>
-          <w:rFonts w:asciiTheme="minorHAnsi" w:hAnsiTheme="minorHAnsi" w:cstheme="minorHAnsi"/>
-        </w:rPr>
-        <w:t>4</w:t>
+        <w:t>Home page Section 4</w:t>
       </w:r>
     </w:p>
     <w:p>
@@ -616,6 +661,78 @@
     <w:p>
       <w:pPr>
         <w:pStyle w:val="paragraph"/>
+        <w:numPr>
+          <w:ilvl w:val="0"/>
+          <w:numId w:val="3"/>
+        </w:numPr>
+        <w:spacing w:before="0" w:beforeAutospacing="0" w:after="0" w:afterAutospacing="0"/>
+        <w:ind w:left="1800" w:firstLine="0"/>
+        <w:jc w:val="both"/>
+        <w:textAlignment w:val="baseline"/>
+        <w:rPr>
+          <w:rFonts w:asciiTheme="minorHAnsi" w:hAnsiTheme="minorHAnsi" w:cstheme="minorHAnsi"/>
+        </w:rPr>
+      </w:pPr>
+      <w:r>
+        <w:rPr>
+          <w:rFonts w:asciiTheme="minorHAnsi" w:hAnsiTheme="minorHAnsi" w:cstheme="minorHAnsi"/>
+        </w:rPr>
+        <w:t>About page Section 1</w:t>
+      </w:r>
+    </w:p>
+    <w:p>
+      <w:pPr>
+        <w:pStyle w:val="paragraph"/>
+        <w:numPr>
+          <w:ilvl w:val="0"/>
+          <w:numId w:val="3"/>
+        </w:numPr>
+        <w:spacing w:before="0" w:beforeAutospacing="0" w:after="0" w:afterAutospacing="0"/>
+        <w:ind w:left="1800" w:firstLine="0"/>
+        <w:jc w:val="both"/>
+        <w:textAlignment w:val="baseline"/>
+        <w:rPr>
+          <w:rFonts w:asciiTheme="minorHAnsi" w:hAnsiTheme="minorHAnsi" w:cstheme="minorHAnsi"/>
+        </w:rPr>
+      </w:pPr>
+      <w:r>
+        <w:rPr>
+          <w:rFonts w:asciiTheme="minorHAnsi" w:hAnsiTheme="minorHAnsi" w:cstheme="minorHAnsi"/>
+        </w:rPr>
+        <w:t>About page Section 2</w:t>
+      </w:r>
+    </w:p>
+    <w:p>
+      <w:pPr>
+        <w:pStyle w:val="paragraph"/>
+        <w:numPr>
+          <w:ilvl w:val="0"/>
+          <w:numId w:val="3"/>
+        </w:numPr>
+        <w:spacing w:before="0" w:beforeAutospacing="0" w:after="0" w:afterAutospacing="0"/>
+        <w:ind w:left="1800" w:firstLine="0"/>
+        <w:jc w:val="both"/>
+        <w:textAlignment w:val="baseline"/>
+        <w:rPr>
+          <w:rFonts w:asciiTheme="minorHAnsi" w:hAnsiTheme="minorHAnsi" w:cstheme="minorHAnsi"/>
+        </w:rPr>
+      </w:pPr>
+      <w:r>
+        <w:rPr>
+          <w:rFonts w:asciiTheme="minorHAnsi" w:hAnsiTheme="minorHAnsi" w:cstheme="minorHAnsi"/>
+        </w:rPr>
+        <w:t xml:space="preserve">About page </w:t>
+      </w:r>
+      <w:r>
+        <w:rPr>
+          <w:rFonts w:asciiTheme="minorHAnsi" w:hAnsiTheme="minorHAnsi" w:cstheme="minorHAnsi"/>
+        </w:rPr>
+        <w:t>Section 3</w:t>
+      </w:r>
+    </w:p>
+    <w:p>
+      <w:pPr>
+        <w:pStyle w:val="paragraph"/>
         <w:jc w:val="both"/>
         <w:textAlignment w:val="baseline"/>
         <w:rPr>
@@ -1279,6 +1396,7 @@
           <w:rStyle w:val="normaltextrun"/>
           <w:rFonts w:asciiTheme="minorHAnsi" w:hAnsiTheme="minorHAnsi" w:cstheme="minorHAnsi"/>
         </w:rPr>
+        <w:lastRenderedPageBreak/>
         <w:t>Home page Section 4</w:t>
       </w:r>
       <w:r>
@@ -1308,6 +1426,7 @@
         <w:jc w:val="both"/>
         <w:textAlignment w:val="baseline"/>
         <w:rPr>
+          <w:rStyle w:val="eop"/>
           <w:rFonts w:asciiTheme="minorHAnsi" w:hAnsiTheme="minorHAnsi" w:cstheme="minorHAnsi"/>
         </w:rPr>
       </w:pPr>
@@ -1331,6 +1450,123 @@
         </w:rPr>
         <w:t>testing: 1 hour</w:t>
       </w:r>
+    </w:p>
+    <w:p>
+      <w:pPr>
+        <w:pStyle w:val="paragraph"/>
+        <w:numPr>
+          <w:ilvl w:val="0"/>
+          <w:numId w:val="3"/>
+        </w:numPr>
+        <w:spacing w:before="0" w:beforeAutospacing="0" w:after="0" w:afterAutospacing="0"/>
+        <w:ind w:left="1800" w:firstLine="0"/>
+        <w:jc w:val="both"/>
+        <w:textAlignment w:val="baseline"/>
+        <w:rPr>
+          <w:rFonts w:asciiTheme="minorHAnsi" w:hAnsiTheme="minorHAnsi" w:cstheme="minorHAnsi"/>
+        </w:rPr>
+      </w:pPr>
+      <w:r>
+        <w:rPr>
+          <w:rFonts w:asciiTheme="minorHAnsi" w:hAnsiTheme="minorHAnsi" w:cstheme="minorHAnsi"/>
+        </w:rPr>
+        <w:t>About page Section 1</w:t>
+      </w:r>
+      <w:r>
+        <w:rPr>
+          <w:rFonts w:asciiTheme="minorHAnsi" w:hAnsiTheme="minorHAnsi" w:cstheme="minorHAnsi"/>
+        </w:rPr>
+        <w:t xml:space="preserve"> </w:t>
+      </w:r>
+      <w:r>
+        <w:rPr>
+          <w:rStyle w:val="eop"/>
+          <w:rFonts w:asciiTheme="minorHAnsi" w:hAnsiTheme="minorHAnsi" w:cstheme="minorHAnsi"/>
+        </w:rPr>
+        <w:t>testing: 1 hour</w:t>
+      </w:r>
+    </w:p>
+    <w:p>
+      <w:pPr>
+        <w:pStyle w:val="paragraph"/>
+        <w:numPr>
+          <w:ilvl w:val="0"/>
+          <w:numId w:val="3"/>
+        </w:numPr>
+        <w:spacing w:before="0" w:beforeAutospacing="0" w:after="0" w:afterAutospacing="0"/>
+        <w:ind w:left="1800" w:firstLine="0"/>
+        <w:jc w:val="both"/>
+        <w:textAlignment w:val="baseline"/>
+        <w:rPr>
+          <w:rFonts w:asciiTheme="minorHAnsi" w:hAnsiTheme="minorHAnsi" w:cstheme="minorHAnsi"/>
+        </w:rPr>
+      </w:pPr>
+      <w:r>
+        <w:rPr>
+          <w:rFonts w:asciiTheme="minorHAnsi" w:hAnsiTheme="minorHAnsi" w:cstheme="minorHAnsi"/>
+        </w:rPr>
+        <w:t>About page Section 2</w:t>
+      </w:r>
+      <w:r>
+        <w:rPr>
+          <w:rFonts w:asciiTheme="minorHAnsi" w:hAnsiTheme="minorHAnsi" w:cstheme="minorHAnsi"/>
+        </w:rPr>
+        <w:t xml:space="preserve"> </w:t>
+      </w:r>
+      <w:r>
+        <w:rPr>
+          <w:rStyle w:val="eop"/>
+          <w:rFonts w:asciiTheme="minorHAnsi" w:hAnsiTheme="minorHAnsi" w:cstheme="minorHAnsi"/>
+        </w:rPr>
+        <w:t>testing: 1 hour</w:t>
+      </w:r>
+    </w:p>
+    <w:p>
+      <w:pPr>
+        <w:pStyle w:val="paragraph"/>
+        <w:numPr>
+          <w:ilvl w:val="0"/>
+          <w:numId w:val="3"/>
+        </w:numPr>
+        <w:spacing w:before="0" w:beforeAutospacing="0" w:after="0" w:afterAutospacing="0"/>
+        <w:ind w:left="1800" w:firstLine="0"/>
+        <w:jc w:val="both"/>
+        <w:textAlignment w:val="baseline"/>
+        <w:rPr>
+          <w:rFonts w:asciiTheme="minorHAnsi" w:hAnsiTheme="minorHAnsi" w:cstheme="minorHAnsi"/>
+        </w:rPr>
+      </w:pPr>
+      <w:r>
+        <w:rPr>
+          <w:rFonts w:asciiTheme="minorHAnsi" w:hAnsiTheme="minorHAnsi" w:cstheme="minorHAnsi"/>
+        </w:rPr>
+        <w:t>About page Section 3</w:t>
+      </w:r>
+      <w:r>
+        <w:rPr>
+          <w:rFonts w:asciiTheme="minorHAnsi" w:hAnsiTheme="minorHAnsi" w:cstheme="minorHAnsi"/>
+        </w:rPr>
+        <w:t xml:space="preserve"> </w:t>
+      </w:r>
+      <w:r>
+        <w:rPr>
+          <w:rStyle w:val="eop"/>
+          <w:rFonts w:asciiTheme="minorHAnsi" w:hAnsiTheme="minorHAnsi" w:cstheme="minorHAnsi"/>
+        </w:rPr>
+        <w:t>testing: 1 hour</w:t>
+      </w:r>
+    </w:p>
+    <w:p>
+      <w:pPr>
+        <w:pStyle w:val="paragraph"/>
+        <w:spacing w:before="0" w:beforeAutospacing="0" w:after="0" w:afterAutospacing="0"/>
+        <w:ind w:left="1800"/>
+        <w:jc w:val="both"/>
+        <w:textAlignment w:val="baseline"/>
+        <w:rPr>
+          <w:rFonts w:asciiTheme="minorHAnsi" w:hAnsiTheme="minorHAnsi" w:cstheme="minorHAnsi"/>
+        </w:rPr>
+      </w:pPr>
     </w:p>
     <w:p>
       <w:pPr>
@@ -1381,7 +1617,6 @@
           <w:rFonts w:asciiTheme="minorHAnsi" w:hAnsiTheme="minorHAnsi" w:cstheme="minorHAnsi"/>
           <w:color w:val="000000"/>
         </w:rPr>
-        <w:lastRenderedPageBreak/>
         <w:t>Human Resources:</w:t>
       </w:r>
       <w:r>
@@ -1490,7 +1725,6 @@
       </w:r>
       <w:r>
         <w:rPr>
-          <w:rStyle w:val="paragraph"/>
           <w:rFonts w:ascii="Calibri" w:hAnsi="Calibri" w:cs="Calibri"/>
           <w:color w:val="000000"/>
           <w:sz w:val="22"/>

</xml_diff>